<commit_message>
penambahan dokumentasi RESTfull api dengan laravel
</commit_message>
<xml_diff>
--- a/Pertemuan.docx
+++ b/Pertemuan.docx
@@ -406,6 +406,27 @@
           <w:szCs w:val="24"/>
         </w:rPr>
         <w:tab/>
+        <w:t>Make:migration addLevelAuth –table=users</w:t>
+      </w:r>
+      <w:bookmarkStart w:id="0" w:name="_GoBack"/>
+      <w:bookmarkEnd w:id="0"/>
+    </w:p>
+    <w:p>
+      <w:pPr>
+        <w:spacing w:after="0" w:line="240" w:lineRule="auto"/>
+        <w:rPr>
+          <w:rFonts w:ascii="Fira Code" w:hAnsi="Fira Code" w:cs="Fira Code"/>
+          <w:sz w:val="24"/>
+          <w:szCs w:val="24"/>
+        </w:rPr>
+      </w:pPr>
+      <w:r>
+        <w:rPr>
+          <w:rFonts w:ascii="Fira Code" w:hAnsi="Fira Code" w:cs="Fira Code"/>
+          <w:sz w:val="24"/>
+          <w:szCs w:val="24"/>
+        </w:rPr>
+        <w:tab/>
         <w:t>Make:migration –create</w:t>
       </w:r>
     </w:p>
@@ -509,8 +530,6 @@
         </w:rPr>
         <w:t>Step 5 =&gt; Seed pengisian database pada php</w:t>
       </w:r>
-      <w:bookmarkStart w:id="0" w:name="_GoBack"/>
-      <w:bookmarkEnd w:id="0"/>
     </w:p>
     <w:p>
       <w:pPr>

</xml_diff>